<commit_message>
Pushing iteration 1 release
</commit_message>
<xml_diff>
--- a/Project_Documents/Iteration_1_Release.docx
+++ b/Project_Documents/Iteration_1_Release.docx
@@ -212,8 +212,104 @@
       </w:pPr>
       <w:r>
         <w:rPr>
-          <w:rtl w:val="0"/>
-        </w:rPr>
+          <w:b w:val="1"/>
+          <w:sz w:val="28"/>
+          <w:rtl w:val="0"/>
+        </w:rPr>
+        <w:t xml:space="preserve">What to Test:</w:t>
+      </w:r>
+    </w:p>
+    <w:p>
+      <w:pPr>
+        <w:contextualSpacing w:val="0"/>
+      </w:pPr>
+      <w:r>
+        <w:rPr>
+          <w:rtl w:val="0"/>
+        </w:rPr>
+        <w:t xml:space="preserve">Submitting an order from the mobile app and viewing it in the web queue.</w:t>
+      </w:r>
+    </w:p>
+    <w:p>
+      <w:pPr>
+        <w:contextualSpacing w:val="0"/>
+      </w:pPr>
+      <w:r>
+        <w:rPr>
+          <w:rtl w:val="0"/>
+        </w:rPr>
+        <w:t xml:space="preserve">Situations in which  bump and recall work and and do not work.</w:t>
+      </w:r>
+    </w:p>
+    <w:p>
+      <w:pPr>
+        <w:contextualSpacing w:val="0"/>
+      </w:pPr>
+      <w:r>
+        <w:rPr>
+          <w:rtl w:val="0"/>
+        </w:rPr>
+        <w:t xml:space="preserve">Changing pages in the queue if and when there are more than 8 orders.</w:t>
+      </w:r>
+    </w:p>
+    <w:p>
+      <w:pPr>
+        <w:contextualSpacing w:val="0"/>
+      </w:pPr>
+      <w:r>
+        <w:rPr>
+          <w:rtl w:val="0"/>
+        </w:rPr>
+        <w:t xml:space="preserve">Saving an order then replacing that same order in mobile.</w:t>
+      </w:r>
+    </w:p>
+    <w:p>
+      <w:pPr>
+        <w:contextualSpacing w:val="0"/>
+      </w:pPr>
+      <w:r>
+        <w:rPr>
+          <w:rtl w:val="0"/>
+        </w:rPr>
+        <w:t xml:space="preserve">Viewing information from the Grab n’ Go Menu in mobile.</w:t>
+      </w:r>
+      <w:r>
+        <w:rPr>
+          <w:rtl w:val="0"/>
+        </w:rPr>
+      </w:r>
+    </w:p>
+    <w:p>
+      <w:pPr>
+        <w:contextualSpacing w:val="0"/>
+      </w:pPr>
+      <w:r>
+        <w:rPr>
+          <w:rtl w:val="0"/>
+        </w:rPr>
+      </w:r>
+    </w:p>
+    <w:p>
+      <w:pPr>
+        <w:contextualSpacing w:val="0"/>
+      </w:pPr>
+      <w:r>
+        <w:rPr>
+          <w:b w:val="1"/>
+          <w:rtl w:val="0"/>
+        </w:rPr>
+        <w:t xml:space="preserve">**NOTE ABOUT TESTING**</w:t>
+      </w:r>
+    </w:p>
+    <w:p>
+      <w:pPr>
+        <w:contextualSpacing w:val="0"/>
+      </w:pPr>
+      <w:r>
+        <w:rPr>
+          <w:rtl w:val="0"/>
+        </w:rPr>
+        <w:t xml:space="preserve">Repull before testing on mobile.</w:t>
       </w:r>
     </w:p>
     <w:p>
@@ -449,27 +545,36 @@
 
 <file path=word/styles.xml><?xml version="1.0" encoding="utf-8"?>
 <w:styles xmlns:mc="http://schemas.openxmlformats.org/markup-compatibility/2006" xmlns:o="urn:schemas-microsoft-com:office:office" xmlns:r="http://schemas.openxmlformats.org/officeDocument/2006/relationships" xmlns:m="http://schemas.openxmlformats.org/officeDocument/2006/math" xmlns:v="urn:schemas-microsoft-com:vml" xmlns:wp="http://schemas.openxmlformats.org/drawingml/2006/wordprocessingDrawing" xmlns:w10="urn:schemas-microsoft-com:office:word" xmlns:w="http://schemas.openxmlformats.org/wordprocessingml/2006/main" xmlns:wne="http://schemas.microsoft.com/office/word/2006/wordml" xmlns:sl="http://schemas.openxmlformats.org/schemaLibrary/2006/main" xmlns:a="http://schemas.openxmlformats.org/drawingml/2006/main" xmlns:pic="http://schemas.openxmlformats.org/drawingml/2006/picture" xmlns:c="http://schemas.openxmlformats.org/drawingml/2006/chart" xmlns:lc="http://schemas.openxmlformats.org/drawingml/2006/lockedCanvas" xmlns:dgm="http://schemas.openxmlformats.org/drawingml/2006/diagram">
+  <w:docDefaults>
+    <w:rPrDefault>
+      <w:rPr>
+        <w:rFonts w:cs="Arial" w:hAnsi="Arial" w:eastAsia="Arial" w:ascii="Arial"/>
+        <w:b w:val="0"/>
+        <w:i w:val="0"/>
+        <w:smallCaps w:val="0"/>
+        <w:strike w:val="0"/>
+        <w:color w:val="000000"/>
+        <w:sz w:val="22"/>
+        <w:u w:val="none"/>
+        <w:vertAlign w:val="baseline"/>
+      </w:rPr>
+    </w:rPrDefault>
+    <w:pPrDefault>
+      <w:pPr>
+        <w:keepNext w:val="0"/>
+        <w:keepLines w:val="0"/>
+        <w:widowControl w:val="1"/>
+        <w:spacing w:lineRule="auto" w:after="0" w:line="276" w:before="0"/>
+        <w:ind w:left="0" w:firstLine="0" w:right="0"/>
+        <w:jc w:val="left"/>
+      </w:pPr>
+    </w:pPrDefault>
+  </w:docDefaults>
   <w:style w:styleId="Normal" w:type="paragraph" w:default="1">
     <w:name w:val="normal"/>
-    <w:pPr>
-      <w:keepNext w:val="0"/>
-      <w:keepLines w:val="0"/>
-      <w:widowControl w:val="1"/>
-      <w:spacing w:lineRule="auto" w:after="0" w:line="276" w:before="0"/>
-      <w:ind w:left="0" w:firstLine="0" w:right="0"/>
-      <w:jc w:val="left"/>
-    </w:pPr>
-    <w:rPr>
-      <w:rFonts w:cs="Arial" w:hAnsi="Arial" w:eastAsia="Arial" w:ascii="Arial"/>
-      <w:b w:val="0"/>
-      <w:i w:val="0"/>
-      <w:smallCaps w:val="0"/>
-      <w:strike w:val="0"/>
-      <w:color w:val="000000"/>
-      <w:sz w:val="22"/>
-      <w:u w:val="none"/>
-      <w:vertAlign w:val="baseline"/>
-    </w:rPr>
+  </w:style>
+  <w:style w:styleId="TableNormal" w:type="table" w:default="1">
+    <w:name w:val="Table Normal"/>
   </w:style>
   <w:style w:styleId="Heading1" w:type="paragraph">
     <w:name w:val="heading 1"/>

</xml_diff>